<commit_message>
document update to modify.
</commit_message>
<xml_diff>
--- a/doc/1.介绍与安装.docx
+++ b/doc/1.介绍与安装.docx
@@ -1006,9 +1006,6 @@
       <w:pPr>
         <w:pStyle w:val="a0"/>
         <w:ind w:firstLine="480"/>
-        <w:rPr>
-          <w:rFonts w:hint="eastAsia"/>
-        </w:rPr>
       </w:pPr>
       <w:r>
         <w:rPr>
@@ -1027,9 +1024,6 @@
       <w:pPr>
         <w:pStyle w:val="a0"/>
         <w:ind w:leftChars="200" w:left="480" w:firstLine="480"/>
-        <w:rPr>
-          <w:rFonts w:hint="eastAsia"/>
-        </w:rPr>
       </w:pPr>
       <w:r>
         <w:rPr>
@@ -1054,9 +1048,6 @@
       <w:pPr>
         <w:pStyle w:val="a0"/>
         <w:ind w:leftChars="200" w:left="480" w:firstLine="480"/>
-        <w:rPr>
-          <w:rFonts w:hint="eastAsia"/>
-        </w:rPr>
       </w:pPr>
       <w:r>
         <w:rPr>
@@ -1068,15 +1059,7 @@
         <w:rPr>
           <w:rFonts w:hint="eastAsia"/>
         </w:rPr>
-        <w:t>安全框</w:t>
-      </w:r>
-      <w:bookmarkStart w:id="0" w:name="_GoBack"/>
-      <w:bookmarkEnd w:id="0"/>
-      <w:r>
-        <w:rPr>
-          <w:rFonts w:hint="eastAsia"/>
-        </w:rPr>
-        <w:t>架：</w:t>
+        <w:t>安全框架：</w:t>
       </w:r>
       <w:r>
         <w:rPr>
@@ -1089,9 +1072,6 @@
       <w:pPr>
         <w:pStyle w:val="a0"/>
         <w:ind w:leftChars="200" w:left="480" w:firstLine="480"/>
-        <w:rPr>
-          <w:rFonts w:hint="eastAsia"/>
-        </w:rPr>
       </w:pPr>
       <w:r>
         <w:rPr>
@@ -1116,9 +1096,6 @@
       <w:pPr>
         <w:pStyle w:val="a0"/>
         <w:ind w:leftChars="200" w:left="480" w:firstLine="480"/>
-        <w:rPr>
-          <w:rFonts w:hint="eastAsia"/>
-        </w:rPr>
       </w:pPr>
       <w:r>
         <w:rPr>
@@ -1143,9 +1120,6 @@
       <w:pPr>
         <w:pStyle w:val="a0"/>
         <w:ind w:leftChars="200" w:left="480" w:firstLine="480"/>
-        <w:rPr>
-          <w:rFonts w:hint="eastAsia"/>
-        </w:rPr>
       </w:pPr>
       <w:r>
         <w:rPr>
@@ -1170,9 +1144,6 @@
       <w:pPr>
         <w:pStyle w:val="a0"/>
         <w:ind w:leftChars="200" w:left="480" w:firstLine="480"/>
-        <w:rPr>
-          <w:rFonts w:hint="eastAsia"/>
-        </w:rPr>
       </w:pPr>
       <w:r>
         <w:rPr>
@@ -1197,9 +1168,6 @@
       <w:pPr>
         <w:pStyle w:val="a0"/>
         <w:ind w:leftChars="200" w:left="480" w:firstLine="480"/>
-        <w:rPr>
-          <w:rFonts w:hint="eastAsia"/>
-        </w:rPr>
       </w:pPr>
       <w:r>
         <w:rPr>
@@ -1224,9 +1192,6 @@
       <w:pPr>
         <w:pStyle w:val="a0"/>
         <w:ind w:leftChars="200" w:left="480" w:firstLine="480"/>
-        <w:rPr>
-          <w:rFonts w:hint="eastAsia"/>
-        </w:rPr>
       </w:pPr>
       <w:r>
         <w:rPr>
@@ -1251,9 +1216,6 @@
       <w:pPr>
         <w:pStyle w:val="a0"/>
         <w:ind w:leftChars="200" w:left="480" w:firstLine="480"/>
-        <w:rPr>
-          <w:rFonts w:hint="eastAsia"/>
-        </w:rPr>
       </w:pPr>
       <w:r>
         <w:rPr>
@@ -1278,9 +1240,6 @@
       <w:pPr>
         <w:pStyle w:val="a0"/>
         <w:ind w:leftChars="200" w:left="480" w:firstLine="480"/>
-        <w:rPr>
-          <w:rFonts w:hint="eastAsia"/>
-        </w:rPr>
       </w:pPr>
       <w:r>
         <w:rPr>
@@ -1317,9 +1276,6 @@
       <w:pPr>
         <w:pStyle w:val="a0"/>
         <w:ind w:leftChars="200" w:left="480" w:firstLine="480"/>
-        <w:rPr>
-          <w:rFonts w:hint="eastAsia"/>
-        </w:rPr>
       </w:pPr>
       <w:r>
         <w:rPr>
@@ -1356,9 +1312,6 @@
       <w:pPr>
         <w:pStyle w:val="a0"/>
         <w:ind w:leftChars="200" w:left="480" w:firstLine="480"/>
-        <w:rPr>
-          <w:rFonts w:hint="eastAsia"/>
-        </w:rPr>
       </w:pPr>
       <w:r>
         <w:rPr>
@@ -1438,9 +1391,6 @@
       <w:pPr>
         <w:pStyle w:val="a0"/>
         <w:ind w:firstLine="480"/>
-        <w:rPr>
-          <w:rFonts w:hint="eastAsia"/>
-        </w:rPr>
       </w:pPr>
       <w:r>
         <w:rPr>
@@ -1459,9 +1409,6 @@
       <w:pPr>
         <w:pStyle w:val="a0"/>
         <w:ind w:leftChars="200" w:left="480" w:firstLine="480"/>
-        <w:rPr>
-          <w:rFonts w:hint="eastAsia"/>
-        </w:rPr>
       </w:pPr>
       <w:r>
         <w:rPr>
@@ -1492,9 +1439,6 @@
       <w:pPr>
         <w:pStyle w:val="a0"/>
         <w:ind w:leftChars="200" w:left="480" w:firstLine="480"/>
-        <w:rPr>
-          <w:rFonts w:hint="eastAsia"/>
-        </w:rPr>
       </w:pPr>
       <w:r>
         <w:rPr>
@@ -1525,9 +1469,6 @@
       <w:pPr>
         <w:pStyle w:val="a0"/>
         <w:ind w:leftChars="200" w:left="480" w:firstLine="480"/>
-        <w:rPr>
-          <w:rFonts w:hint="eastAsia"/>
-        </w:rPr>
       </w:pPr>
       <w:r>
         <w:rPr>
@@ -1558,9 +1499,6 @@
       <w:pPr>
         <w:pStyle w:val="a0"/>
         <w:ind w:leftChars="200" w:left="480" w:firstLine="480"/>
-        <w:rPr>
-          <w:rFonts w:hint="eastAsia"/>
-        </w:rPr>
       </w:pPr>
       <w:r>
         <w:rPr>
@@ -1585,9 +1523,6 @@
       <w:pPr>
         <w:pStyle w:val="a0"/>
         <w:ind w:leftChars="200" w:left="480" w:firstLine="480"/>
-        <w:rPr>
-          <w:rFonts w:hint="eastAsia"/>
-        </w:rPr>
       </w:pPr>
       <w:r>
         <w:rPr>
@@ -1612,9 +1547,6 @@
       <w:pPr>
         <w:pStyle w:val="a0"/>
         <w:ind w:leftChars="200" w:left="480" w:firstLine="480"/>
-        <w:rPr>
-          <w:rFonts w:hint="eastAsia"/>
-        </w:rPr>
       </w:pPr>
       <w:r>
         <w:rPr>
@@ -1639,9 +1571,6 @@
       <w:pPr>
         <w:pStyle w:val="a0"/>
         <w:ind w:leftChars="200" w:left="480" w:firstLine="480"/>
-        <w:rPr>
-          <w:rFonts w:hint="eastAsia"/>
-        </w:rPr>
       </w:pPr>
       <w:r>
         <w:rPr>
@@ -1666,9 +1595,6 @@
       <w:pPr>
         <w:pStyle w:val="a0"/>
         <w:ind w:leftChars="200" w:left="480" w:firstLine="480"/>
-        <w:rPr>
-          <w:rFonts w:hint="eastAsia"/>
-        </w:rPr>
       </w:pPr>
       <w:r>
         <w:rPr>
@@ -1693,9 +1619,6 @@
       <w:pPr>
         <w:pStyle w:val="a0"/>
         <w:ind w:leftChars="200" w:left="480" w:firstLine="480"/>
-        <w:rPr>
-          <w:rFonts w:hint="eastAsia"/>
-        </w:rPr>
       </w:pPr>
       <w:r>
         <w:rPr>
@@ -1720,9 +1643,6 @@
       <w:pPr>
         <w:pStyle w:val="a0"/>
         <w:ind w:leftChars="200" w:left="480" w:firstLine="480"/>
-        <w:rPr>
-          <w:rFonts w:hint="eastAsia"/>
-        </w:rPr>
       </w:pPr>
       <w:r>
         <w:rPr>
@@ -1747,9 +1667,6 @@
       <w:pPr>
         <w:pStyle w:val="a0"/>
         <w:ind w:leftChars="200" w:left="480" w:firstLine="480"/>
-        <w:rPr>
-          <w:rFonts w:hint="eastAsia"/>
-        </w:rPr>
       </w:pPr>
       <w:r>
         <w:rPr>
@@ -1774,9 +1691,6 @@
       <w:pPr>
         <w:pStyle w:val="a0"/>
         <w:ind w:leftChars="200" w:left="480" w:firstLine="480"/>
-        <w:rPr>
-          <w:rFonts w:hint="eastAsia"/>
-        </w:rPr>
       </w:pPr>
       <w:r>
         <w:rPr>
@@ -1801,9 +1715,6 @@
       <w:pPr>
         <w:pStyle w:val="a0"/>
         <w:ind w:firstLine="480"/>
-        <w:rPr>
-          <w:rFonts w:hint="eastAsia"/>
-        </w:rPr>
       </w:pPr>
       <w:r>
         <w:rPr>
@@ -1822,9 +1733,6 @@
       <w:pPr>
         <w:pStyle w:val="a0"/>
         <w:ind w:leftChars="200" w:left="480" w:firstLine="480"/>
-        <w:rPr>
-          <w:rFonts w:hint="eastAsia"/>
-        </w:rPr>
       </w:pPr>
       <w:r>
         <w:rPr>
@@ -1879,9 +1787,6 @@
       <w:pPr>
         <w:pStyle w:val="a0"/>
         <w:ind w:leftChars="200" w:left="480" w:firstLine="480"/>
-        <w:rPr>
-          <w:rFonts w:hint="eastAsia"/>
-        </w:rPr>
       </w:pPr>
       <w:r>
         <w:rPr>
@@ -1942,9 +1847,6 @@
       <w:pPr>
         <w:pStyle w:val="a0"/>
         <w:ind w:leftChars="200" w:left="480" w:firstLine="480"/>
-        <w:rPr>
-          <w:rFonts w:hint="eastAsia"/>
-        </w:rPr>
       </w:pPr>
       <w:r>
         <w:rPr>
@@ -1975,9 +1877,6 @@
       <w:pPr>
         <w:pStyle w:val="a0"/>
         <w:ind w:leftChars="200" w:left="480" w:firstLine="480"/>
-        <w:rPr>
-          <w:rFonts w:hint="eastAsia"/>
-        </w:rPr>
       </w:pPr>
       <w:r>
         <w:rPr>
@@ -2026,9 +1925,6 @@
       <w:pPr>
         <w:pStyle w:val="a0"/>
         <w:ind w:leftChars="200" w:left="480" w:firstLine="480"/>
-        <w:rPr>
-          <w:rFonts w:hint="eastAsia"/>
-        </w:rPr>
       </w:pPr>
       <w:r>
         <w:rPr>
@@ -4215,10 +4111,15 @@
         <w:t>用户名：</w:t>
       </w:r>
       <w:r>
-        <w:rPr>
-          <w:rFonts w:hint="eastAsia"/>
-        </w:rPr>
-        <w:t xml:space="preserve">system </w:t>
+        <w:t>thinkgem</w:t>
+      </w:r>
+      <w:bookmarkStart w:id="0" w:name="_GoBack"/>
+      <w:bookmarkEnd w:id="0"/>
+      <w:r>
+        <w:rPr>
+          <w:rFonts w:hint="eastAsia"/>
+        </w:rPr>
+        <w:t xml:space="preserve"> </w:t>
       </w:r>
       <w:r>
         <w:rPr>

</xml_diff>